<commit_message>
Update Proteine Plus User Instructions.docx
</commit_message>
<xml_diff>
--- a/Documentation/Proteine Plus User Instructions.docx
+++ b/Documentation/Proteine Plus User Instructions.docx
@@ -4,31 +4,13 @@
   <w:body>
     <w:p>
       <w:r>
-        <w:t xml:space="preserve">Welcome to </w:t>
-      </w:r>
-      <w:r>
-        <w:t>Proteine Plus</w:t>
-      </w:r>
-      <w:r>
-        <w:t xml:space="preserve"> - Your Personal Calorie</w:t>
-      </w:r>
-      <w:r>
-        <w:t xml:space="preserve"> and Exercise</w:t>
-      </w:r>
-      <w:r>
-        <w:t xml:space="preserve"> Tracker!</w:t>
-      </w:r>
-    </w:p>
-    <w:p/>
-    <w:p>
-      <w:r>
-        <w:t xml:space="preserve">Thank you for choosing </w:t>
-      </w:r>
-      <w:r>
-        <w:t>Proteine Plus</w:t>
-      </w:r>
-      <w:r>
-        <w:t xml:space="preserve"> to help you achieve your health and fitness goals. This user instruction document will guide you through the features and functionalities of our calorie tracking app.</w:t>
+        <w:t>Welcome to Proteine Plus - Your Personal Calorie and Exercise Tracker!</w:t>
+      </w:r>
+    </w:p>
+    <w:p/>
+    <w:p>
+      <w:r>
+        <w:t>Thank you for choosing Proteine Plus to help you achieve your health and fitness goals. This user instruction document will guide you through the features and functionalities of our calorie tracking app.</w:t>
       </w:r>
     </w:p>
     <w:p>
@@ -100,6 +82,226 @@
         <w:pStyle w:val="Heading1"/>
       </w:pPr>
       <w:r>
+        <w:t>4. Exercise Logging</w:t>
+      </w:r>
+    </w:p>
+    <w:p>
+      <w:r>
+        <w:t>- Log Workouts</w:t>
+      </w:r>
+    </w:p>
+    <w:p>
+      <w:pPr>
+        <w:pStyle w:val="Heading1"/>
+      </w:pPr>
+      <w:r>
+        <w:t>5. Easy Recipes</w:t>
+      </w:r>
+    </w:p>
+    <w:p>
+      <w:r>
+        <w:t>-</w:t>
+      </w:r>
+      <w:r>
+        <w:t>Follow Along!</w:t>
+      </w:r>
+    </w:p>
+    <w:p>
+      <w:pPr>
+        <w:pStyle w:val="Heading1"/>
+      </w:pPr>
+      <w:r>
+        <w:t>6. Basic Workouts</w:t>
+      </w:r>
+    </w:p>
+    <w:p>
+      <w:r>
+        <w:t>-</w:t>
+      </w:r>
+      <w:r>
+        <w:t>Somewhere to start</w:t>
+      </w:r>
+    </w:p>
+    <w:p>
+      <w:pPr>
+        <w:pStyle w:val="Heading1"/>
+      </w:pPr>
+      <w:r>
+        <w:t>5. Emulator Settings</w:t>
+      </w:r>
+    </w:p>
+    <w:p>
+      <w:r>
+        <w:t>-How to set up your emulator</w:t>
+      </w:r>
+    </w:p>
+    <w:p>
+      <w:pPr>
+        <w:pStyle w:val="Heading1"/>
+      </w:pPr>
+      <w:r>
+        <w:t>6</w:t>
+      </w:r>
+      <w:r>
+        <w:t>. Tips for Success</w:t>
+      </w:r>
+    </w:p>
+    <w:p>
+      <w:r>
+        <w:t>- Stay Consistent</w:t>
+      </w:r>
+    </w:p>
+    <w:p>
+      <w:r>
+        <w:t>- Set Realistic Goals</w:t>
+      </w:r>
+    </w:p>
+    <w:p>
+      <w:r>
+        <w:t xml:space="preserve">    - Use the App's Resources</w:t>
+      </w:r>
+    </w:p>
+    <w:p/>
+    <w:p/>
+    <w:p/>
+    <w:p/>
+    <w:p>
+      <w:pPr>
+        <w:pStyle w:val="Subtitle"/>
+      </w:pPr>
+      <w:r>
+        <w:lastRenderedPageBreak/>
+        <w:t>1 Getting Started</w:t>
+      </w:r>
+    </w:p>
+    <w:p>
+      <w:pPr>
+        <w:pStyle w:val="Subtitle"/>
+      </w:pPr>
+      <w:r>
+        <w:t>1</w:t>
+      </w:r>
+      <w:r>
+        <w:t>.</w:t>
+      </w:r>
+      <w:r>
+        <w:t>1</w:t>
+      </w:r>
+      <w:r>
+        <w:t xml:space="preserve"> Account Creation</w:t>
+      </w:r>
+    </w:p>
+    <w:p>
+      <w:r>
+        <w:t xml:space="preserve">- Sign up using </w:t>
+      </w:r>
+      <w:r>
+        <w:t xml:space="preserve">a Username </w:t>
+      </w:r>
+      <w:r>
+        <w:t>and a secure password.</w:t>
+      </w:r>
+    </w:p>
+    <w:p/>
+    <w:p>
+      <w:pPr>
+        <w:pStyle w:val="Subtitle"/>
+      </w:pPr>
+      <w:r>
+        <w:t xml:space="preserve"> 2 Dashboard Overview</w:t>
+      </w:r>
+    </w:p>
+    <w:p>
+      <w:r>
+        <w:t xml:space="preserve">- Quick links to the resources Proteine Plus provides </w:t>
+      </w:r>
+    </w:p>
+    <w:p>
+      <w:r>
+        <w:t>(Calorie Tracking, Exercise Tracking, Meals, Exercises)</w:t>
+      </w:r>
+    </w:p>
+    <w:p/>
+    <w:p>
+      <w:pPr>
+        <w:pStyle w:val="Subtitle"/>
+      </w:pPr>
+      <w:r>
+        <w:t>3 Logging Meals</w:t>
+      </w:r>
+    </w:p>
+    <w:p>
+      <w:r>
+        <w:t>-</w:t>
+      </w:r>
+      <w:r>
+        <w:t xml:space="preserve"> Daily Calorie Summary</w:t>
+      </w:r>
+    </w:p>
+    <w:p>
+      <w:r>
+        <w:t>- View your daily calorie intake goal and complete log of all meals.</w:t>
+      </w:r>
+    </w:p>
+    <w:p/>
+    <w:p>
+      <w:pPr>
+        <w:pStyle w:val="Subtitle"/>
+      </w:pPr>
+      <w:r>
+        <w:t xml:space="preserve"> 3.1 Add Food Items</w:t>
+      </w:r>
+    </w:p>
+    <w:p>
+      <w:r>
+        <w:t xml:space="preserve">- </w:t>
+      </w:r>
+      <w:r>
+        <w:t xml:space="preserve">Add your meal name, calories, </w:t>
+      </w:r>
+      <w:r>
+        <w:t>protein,</w:t>
+      </w:r>
+      <w:r>
+        <w:t xml:space="preserve"> and fat intake</w:t>
+      </w:r>
+    </w:p>
+    <w:p>
+      <w:r>
+        <w:t>- Select the appropriate portion size.</w:t>
+      </w:r>
+    </w:p>
+    <w:p>
+      <w:r>
+        <w:t>- Add to your daily log.</w:t>
+      </w:r>
+    </w:p>
+    <w:p/>
+    <w:p>
+      <w:pPr>
+        <w:pStyle w:val="Subtitle"/>
+      </w:pPr>
+      <w:r>
+        <w:t xml:space="preserve"> 3.</w:t>
+      </w:r>
+      <w:r>
+        <w:t>2</w:t>
+      </w:r>
+      <w:r>
+        <w:t xml:space="preserve"> Meal Timestamps</w:t>
+      </w:r>
+    </w:p>
+    <w:p>
+      <w:r>
+        <w:t>- Log meals at the time of consumption for accurate tracking.</w:t>
+      </w:r>
+    </w:p>
+    <w:p/>
+    <w:p>
+      <w:pPr>
+        <w:pStyle w:val="Subtitle"/>
+      </w:pPr>
+      <w:r>
         <w:t>4</w:t>
       </w:r>
       <w:r>
@@ -108,12 +310,85 @@
     </w:p>
     <w:p>
       <w:r>
-        <w:t>- Log Workouts</w:t>
-      </w:r>
-    </w:p>
-    <w:p>
-      <w:pPr>
-        <w:pStyle w:val="Heading1"/>
+        <w:t>- Add your exercises manually</w:t>
+      </w:r>
+      <w:r>
+        <w:t xml:space="preserve"> using the Exercise name, Sets, Reps </w:t>
+      </w:r>
+      <w:r>
+        <w:t>when</w:t>
+      </w:r>
+      <w:r>
+        <w:t xml:space="preserve"> you complete the workout</w:t>
+      </w:r>
+      <w:r>
+        <w:t>.</w:t>
+      </w:r>
+    </w:p>
+    <w:p>
+      <w:pPr>
+        <w:pStyle w:val="Subtitle"/>
+      </w:pPr>
+      <w:r>
+        <w:t>4.1</w:t>
+      </w:r>
+      <w:r>
+        <w:t xml:space="preserve"> </w:t>
+      </w:r>
+      <w:r>
+        <w:t>Exercise</w:t>
+      </w:r>
+      <w:r>
+        <w:t xml:space="preserve"> Timestamps</w:t>
+      </w:r>
+    </w:p>
+    <w:p>
+      <w:r>
+        <w:t xml:space="preserve">- Log </w:t>
+      </w:r>
+      <w:r>
+        <w:t>Exercises</w:t>
+      </w:r>
+      <w:r>
+        <w:t xml:space="preserve"> at the time of </w:t>
+      </w:r>
+      <w:r>
+        <w:t>Workout</w:t>
+      </w:r>
+      <w:r>
+        <w:t xml:space="preserve"> for accurate tracking.</w:t>
+      </w:r>
+    </w:p>
+    <w:p/>
+    <w:p>
+      <w:pPr>
+        <w:pStyle w:val="Subtitle"/>
+      </w:pPr>
+      <w:r>
+        <w:t>4</w:t>
+      </w:r>
+      <w:r>
+        <w:t>.</w:t>
+      </w:r>
+      <w:r>
+        <w:t>2</w:t>
+      </w:r>
+      <w:r>
+        <w:t xml:space="preserve"> View Progress Over Time</w:t>
+      </w:r>
+    </w:p>
+    <w:p>
+      <w:r>
+        <w:t xml:space="preserve">- </w:t>
+      </w:r>
+      <w:r>
+        <w:t>View your workout logs to see your progress</w:t>
+      </w:r>
+    </w:p>
+    <w:p/>
+    <w:p>
+      <w:pPr>
+        <w:pStyle w:val="Subtitle"/>
       </w:pPr>
       <w:r>
         <w:t>5. Easy Recipes</w:t>
@@ -124,42 +399,22 @@
         <w:t>-</w:t>
       </w:r>
       <w:r>
-        <w:t>Follow Along!</w:t>
-      </w:r>
-    </w:p>
-    <w:p>
-      <w:pPr>
-        <w:pStyle w:val="Heading1"/>
-      </w:pPr>
-      <w:r>
-        <w:t>6. Basic Workouts</w:t>
-      </w:r>
-    </w:p>
-    <w:p>
-      <w:r>
-        <w:t>-</w:t>
-      </w:r>
-      <w:r>
-        <w:t>Somewhere to start</w:t>
-      </w:r>
-    </w:p>
-    <w:p>
-      <w:pPr>
-        <w:pStyle w:val="Heading1"/>
-      </w:pPr>
-      <w:r>
-        <w:t>5. Emulator Settings</w:t>
-      </w:r>
-    </w:p>
-    <w:p>
-      <w:r>
-        <w:t>-How to set up your emulator</w:t>
-      </w:r>
-    </w:p>
-    <w:p>
-      <w:pPr>
-        <w:pStyle w:val="Heading1"/>
-      </w:pPr>
+        <w:t xml:space="preserve"> Our Easy recipes feature helps you jumpstart your macro tracking adventure</w:t>
+      </w:r>
+    </w:p>
+    <w:p>
+      <w:r>
+        <w:t>-View the template meals and make them for yourself</w:t>
+      </w:r>
+    </w:p>
+    <w:p/>
+    <w:p>
+      <w:pPr>
+        <w:pStyle w:val="Subtitle"/>
+      </w:pPr>
+      <w:r>
+        <w:t xml:space="preserve"> </w:t>
+      </w:r>
       <w:r>
         <w:t>6</w:t>
       </w:r>
@@ -168,338 +423,19 @@
       </w:r>
     </w:p>
     <w:p>
-      <w:r>
-        <w:t>- Stay Consistent</w:t>
-      </w:r>
-    </w:p>
-    <w:p>
-      <w:r>
-        <w:t>- Set Realistic Goals</w:t>
-      </w:r>
-    </w:p>
-    <w:p>
-      <w:r>
-        <w:t xml:space="preserve">    - Use the App's Resources</w:t>
-      </w:r>
-    </w:p>
-    <w:p/>
-    <w:p/>
-    <w:p/>
-    <w:p/>
-    <w:p>
-      <w:pPr>
-        <w:pStyle w:val="Heading1"/>
-      </w:pPr>
-      <w:r>
-        <w:lastRenderedPageBreak/>
-        <w:t xml:space="preserve"> 1 Account Creation</w:t>
-      </w:r>
-    </w:p>
-    <w:p/>
-    <w:p>
-      <w:r>
-        <w:t>- Sign up using your email</w:t>
-      </w:r>
-      <w:r>
-        <w:t xml:space="preserve"> and a secure password</w:t>
-      </w:r>
-      <w:r>
-        <w:t>.</w:t>
-      </w:r>
-    </w:p>
-    <w:p/>
-    <w:p>
-      <w:r>
-        <w:t xml:space="preserve"> 2 Dashboard Overview</w:t>
-      </w:r>
-    </w:p>
-    <w:p>
-      <w:r>
-        <w:t xml:space="preserve">- Quick links to the resources Proteine Plus provides </w:t>
-      </w:r>
-    </w:p>
-    <w:p>
-      <w:r>
-        <w:t>(Calorie Tracking, Exercise Tracking, Meals, Exercises)</w:t>
-      </w:r>
-    </w:p>
-    <w:p/>
-    <w:p>
-      <w:r>
-        <w:t>3. Logging Meals</w:t>
-      </w:r>
-    </w:p>
-    <w:p>
-      <w:r>
-        <w:t>-</w:t>
-      </w:r>
-    </w:p>
-    <w:p>
+      <w:pPr>
+        <w:pStyle w:val="Subtitle"/>
+      </w:pPr>
       <w:r>
         <w:t xml:space="preserve"> </w:t>
       </w:r>
       <w:r>
-        <w:t>3.1</w:t>
-      </w:r>
-      <w:r>
-        <w:t xml:space="preserve"> Daily Calorie Summary</w:t>
-      </w:r>
-    </w:p>
-    <w:p>
-      <w:r>
-        <w:t>- View your daily calorie intake goal and</w:t>
-      </w:r>
-      <w:r>
-        <w:t xml:space="preserve"> complete log of all meals</w:t>
-      </w:r>
-      <w:r>
-        <w:t>.</w:t>
-      </w:r>
-    </w:p>
-    <w:p/>
-    <w:p/>
-    <w:p>
-      <w:r>
-        <w:t xml:space="preserve"> 3.1 Add Food Items</w:t>
-      </w:r>
-    </w:p>
-    <w:p/>
-    <w:p>
-      <w:r>
-        <w:t>- Tap "Add Food" to search or browse the database.</w:t>
-      </w:r>
-    </w:p>
-    <w:p>
-      <w:r>
-        <w:t>- Select the appropriate portion size.</w:t>
-      </w:r>
-    </w:p>
-    <w:p>
-      <w:r>
-        <w:t>- Add to your daily log.</w:t>
-      </w:r>
-    </w:p>
-    <w:p/>
-    <w:p>
-      <w:r>
-        <w:t xml:space="preserve"> 3.2 Track Portion Sizes</w:t>
-      </w:r>
-    </w:p>
-    <w:p/>
-    <w:p>
-      <w:r>
-        <w:t>- Use the built-in portion size guide or customize portions.</w:t>
-      </w:r>
-    </w:p>
-    <w:p>
-      <w:r>
-        <w:t>- Be accurate to ensure precise calorie tracking.</w:t>
-      </w:r>
-    </w:p>
-    <w:p/>
-    <w:p>
-      <w:r>
-        <w:t xml:space="preserve"> 3.3 Meal Timestamps</w:t>
-      </w:r>
-    </w:p>
-    <w:p/>
-    <w:p>
-      <w:r>
-        <w:t>- Log meals at the time of consumption for accurate tracking.</w:t>
-      </w:r>
-    </w:p>
-    <w:p/>
-    <w:p>
-      <w:r>
-        <w:t xml:space="preserve"> 4. Barcode Scanner</w:t>
-      </w:r>
-    </w:p>
-    <w:p/>
-    <w:p>
-      <w:r>
-        <w:lastRenderedPageBreak/>
-        <w:t xml:space="preserve"> 4.1 Scan and Add Food</w:t>
-      </w:r>
-    </w:p>
-    <w:p/>
-    <w:p>
-      <w:r>
-        <w:t>- Tap the barcode icon and scan the product's barcode.</w:t>
-      </w:r>
-    </w:p>
-    <w:p>
-      <w:r>
-        <w:t>- Verify nutritional information and adjust servings if needed.</w:t>
-      </w:r>
-    </w:p>
-    <w:p/>
-    <w:p>
-      <w:r>
-        <w:t xml:space="preserve"> 4.2 Verify Nutritional Information</w:t>
-      </w:r>
-    </w:p>
-    <w:p/>
-    <w:p>
-      <w:r>
-        <w:t>- Confirm that the scanned information matches the product label.</w:t>
-      </w:r>
-    </w:p>
-    <w:p>
-      <w:r>
-        <w:t>- Manually adjust if necessary.</w:t>
-      </w:r>
-    </w:p>
-    <w:p/>
-    <w:p>
-      <w:r>
-        <w:t xml:space="preserve"> 5. Custom Foods and Recipes</w:t>
-      </w:r>
-    </w:p>
-    <w:p/>
-    <w:p>
-      <w:r>
-        <w:t xml:space="preserve"> 5.1 Create Custom Foods</w:t>
-      </w:r>
-    </w:p>
-    <w:p/>
-    <w:p>
-      <w:r>
-        <w:t>- Add your own foods with specific nutritional information.</w:t>
-      </w:r>
-    </w:p>
-    <w:p/>
-    <w:p>
-      <w:r>
-        <w:t xml:space="preserve"> 5.2 Save and Reuse Recipes</w:t>
-      </w:r>
-    </w:p>
-    <w:p/>
-    <w:p>
-      <w:r>
-        <w:t>- Save meals you frequently consume as recipes for quick logging.</w:t>
-      </w:r>
-    </w:p>
-    <w:p/>
-    <w:p>
-      <w:r>
-        <w:t xml:space="preserve"> 6. Exercise Logging</w:t>
-      </w:r>
-    </w:p>
-    <w:p/>
-    <w:p>
-      <w:r>
-        <w:t xml:space="preserve"> 6.1 Log Workouts</w:t>
-      </w:r>
-    </w:p>
-    <w:p/>
-    <w:p>
-      <w:r>
-        <w:t>- Add your exercises manually or choose from the pre-existing list.</w:t>
-      </w:r>
-    </w:p>
-    <w:p/>
-    <w:p>
-      <w:r>
-        <w:t xml:space="preserve"> 6.2 Track Calories Burned</w:t>
-      </w:r>
-    </w:p>
-    <w:p/>
-    <w:p>
-      <w:r>
-        <w:t>- Monitor your exercise-related calorie expenditure.</w:t>
-      </w:r>
-    </w:p>
-    <w:p/>
-    <w:p>
-      <w:r>
-        <w:t xml:space="preserve"> 7. Weight Tracking</w:t>
-      </w:r>
-    </w:p>
-    <w:p/>
-    <w:p>
-      <w:r>
-        <w:t xml:space="preserve"> 7.1 Record Your Weight</w:t>
-      </w:r>
-    </w:p>
-    <w:p/>
-    <w:p>
-      <w:r>
-        <w:t>- Log your weight regularly for progress tracking.</w:t>
-      </w:r>
-    </w:p>
-    <w:p/>
-    <w:p>
-      <w:r>
-        <w:t xml:space="preserve"> 7.2 View Progress Over Time</w:t>
-      </w:r>
-    </w:p>
-    <w:p/>
-    <w:p>
-      <w:r>
-        <w:t>- Visualize your weight trends and celebrate milestones.</w:t>
-      </w:r>
-    </w:p>
-    <w:p/>
-    <w:p>
-      <w:r>
-        <w:t xml:space="preserve"> 8. Settings and Preferences</w:t>
-      </w:r>
-    </w:p>
-    <w:p/>
-    <w:p>
-      <w:r>
-        <w:t xml:space="preserve"> 8.1 Personalize Your Profile</w:t>
-      </w:r>
-    </w:p>
-    <w:p/>
-    <w:p>
-      <w:r>
-        <w:t>- Update your profile information as needed.</w:t>
-      </w:r>
-    </w:p>
-    <w:p/>
-    <w:p>
-      <w:r>
-        <w:t xml:space="preserve"> 8.2 Adjust Daily Calorie Goals</w:t>
-      </w:r>
-    </w:p>
-    <w:p/>
-    <w:p>
-      <w:r>
-        <w:t>- Modify your daily calorie intake goal based on your progress and changing needs.</w:t>
-      </w:r>
-    </w:p>
-    <w:p/>
-    <w:p>
-      <w:r>
-        <w:t xml:space="preserve"> 9. Syncing with Wearable Devices</w:t>
-      </w:r>
-    </w:p>
-    <w:p/>
-    <w:p>
-      <w:r>
-        <w:t xml:space="preserve"> 9.1 Connect and Sync Data</w:t>
-      </w:r>
-    </w:p>
-    <w:p/>
-    <w:p>
-      <w:r>
-        <w:t>- Integrate with compatible wearables for automatic data sync.</w:t>
-      </w:r>
-    </w:p>
-    <w:p/>
-    <w:p>
-      <w:r>
-        <w:t xml:space="preserve"> 10. Tips for Success</w:t>
-      </w:r>
-    </w:p>
-    <w:p/>
-    <w:p>
-      <w:r>
-        <w:t xml:space="preserve"> 10.1 Stay Consistent</w:t>
-      </w:r>
-    </w:p>
-    <w:p/>
+        <w:t>6</w:t>
+      </w:r>
+      <w:r>
+        <w:t>.1 Stay Consistent</w:t>
+      </w:r>
+    </w:p>
     <w:p>
       <w:r>
         <w:t>- Log meals and activities consistently for accurate results.</w:t>
@@ -507,35 +443,25 @@
     </w:p>
     <w:p/>
     <w:p>
-      <w:r>
-        <w:lastRenderedPageBreak/>
-        <w:t xml:space="preserve"> 10.2 Set Realistic Goals</w:t>
-      </w:r>
-    </w:p>
-    <w:p/>
+      <w:pPr>
+        <w:pStyle w:val="Subtitle"/>
+      </w:pPr>
+      <w:r>
+        <w:t xml:space="preserve"> </w:t>
+      </w:r>
+      <w:r>
+        <w:t>6</w:t>
+      </w:r>
+      <w:r>
+        <w:t>.2 Set Realistic Goals</w:t>
+      </w:r>
+    </w:p>
     <w:p>
       <w:r>
         <w:t>- Establish achievable targets for a sustainable and healthy journey.</w:t>
       </w:r>
     </w:p>
     <w:p/>
-    <w:p>
-      <w:r>
-        <w:t xml:space="preserve"> 10.3 Use the App's Resources</w:t>
-      </w:r>
-    </w:p>
-    <w:p/>
-    <w:p>
-      <w:r>
-        <w:t>- Explore tutorials, FAQs, and support features for additional guidance.</w:t>
-      </w:r>
-    </w:p>
-    <w:p/>
-    <w:p>
-      <w:r>
-        <w:t>---</w:t>
-      </w:r>
-    </w:p>
     <w:p/>
     <w:p>
       <w:r>
@@ -958,6 +884,7 @@
   <w:style w:type="paragraph" w:default="1" w:styleId="Normal">
     <w:name w:val="Normal"/>
     <w:qFormat/>
+    <w:rsid w:val="00014AE4"/>
   </w:style>
   <w:style w:type="paragraph" w:styleId="Heading1">
     <w:name w:val="heading 1"/>
@@ -978,6 +905,28 @@
       <w:color w:val="000000" w:themeColor="text1"/>
       <w:sz w:val="32"/>
       <w:szCs w:val="32"/>
+    </w:rPr>
+  </w:style>
+  <w:style w:type="paragraph" w:styleId="Heading2">
+    <w:name w:val="heading 2"/>
+    <w:basedOn w:val="Normal"/>
+    <w:next w:val="Normal"/>
+    <w:link w:val="Heading2Char"/>
+    <w:uiPriority w:val="9"/>
+    <w:unhideWhenUsed/>
+    <w:qFormat/>
+    <w:rsid w:val="001125DD"/>
+    <w:pPr>
+      <w:keepNext/>
+      <w:keepLines/>
+      <w:spacing w:before="40" w:after="0"/>
+      <w:outlineLvl w:val="1"/>
+    </w:pPr>
+    <w:rPr>
+      <w:rFonts w:asciiTheme="majorHAnsi" w:eastAsiaTheme="majorEastAsia" w:hAnsiTheme="majorHAnsi" w:cstheme="majorBidi"/>
+      <w:color w:val="2F5496" w:themeColor="accent1" w:themeShade="BF"/>
+      <w:sz w:val="26"/>
+      <w:szCs w:val="26"/>
     </w:rPr>
   </w:style>
   <w:style w:type="character" w:default="1" w:styleId="DefaultParagraphFont">
@@ -1029,6 +978,50 @@
       <w:color w:val="000000" w:themeColor="text1"/>
       <w:sz w:val="32"/>
       <w:szCs w:val="32"/>
+    </w:rPr>
+  </w:style>
+  <w:style w:type="paragraph" w:styleId="Subtitle">
+    <w:name w:val="Subtitle"/>
+    <w:basedOn w:val="Normal"/>
+    <w:next w:val="Normal"/>
+    <w:link w:val="SubtitleChar"/>
+    <w:uiPriority w:val="11"/>
+    <w:qFormat/>
+    <w:rsid w:val="001125DD"/>
+    <w:pPr>
+      <w:numPr>
+        <w:ilvl w:val="1"/>
+      </w:numPr>
+    </w:pPr>
+    <w:rPr>
+      <w:rFonts w:eastAsiaTheme="minorEastAsia"/>
+      <w:color w:val="5A5A5A" w:themeColor="text1" w:themeTint="A5"/>
+      <w:spacing w:val="15"/>
+    </w:rPr>
+  </w:style>
+  <w:style w:type="character" w:customStyle="1" w:styleId="SubtitleChar">
+    <w:name w:val="Subtitle Char"/>
+    <w:basedOn w:val="DefaultParagraphFont"/>
+    <w:link w:val="Subtitle"/>
+    <w:uiPriority w:val="11"/>
+    <w:rsid w:val="001125DD"/>
+    <w:rPr>
+      <w:rFonts w:eastAsiaTheme="minorEastAsia"/>
+      <w:color w:val="5A5A5A" w:themeColor="text1" w:themeTint="A5"/>
+      <w:spacing w:val="15"/>
+    </w:rPr>
+  </w:style>
+  <w:style w:type="character" w:customStyle="1" w:styleId="Heading2Char">
+    <w:name w:val="Heading 2 Char"/>
+    <w:basedOn w:val="DefaultParagraphFont"/>
+    <w:link w:val="Heading2"/>
+    <w:uiPriority w:val="9"/>
+    <w:rsid w:val="001125DD"/>
+    <w:rPr>
+      <w:rFonts w:asciiTheme="majorHAnsi" w:eastAsiaTheme="majorEastAsia" w:hAnsiTheme="majorHAnsi" w:cstheme="majorBidi"/>
+      <w:color w:val="2F5496" w:themeColor="accent1" w:themeShade="BF"/>
+      <w:sz w:val="26"/>
+      <w:szCs w:val="26"/>
     </w:rPr>
   </w:style>
 </w:styles>

</xml_diff>